<commit_message>
updated fr6 and fr7
</commit_message>
<xml_diff>
--- a/files/srs/Milestone6 SRS.docx
+++ b/files/srs/Milestone6 SRS.docx
@@ -1481,33 +1481,33 @@
           <w:szCs w:val="22"/>
           <w:rtl w:val="0"/>
         </w:rPr>
-        <w:t xml:space="preserve">FR6: The system shall interpret the first two digits of a BasicML word as the opcode.</w:t>
-      </w:r>
-    </w:p>
-    <w:p>
-      <w:pPr>
-        <w:pStyle w:val="Heading4"/>
-        <w:keepNext w:val="0"/>
-        <w:keepLines w:val="0"/>
-        <w:spacing w:after="240" w:before="240" w:lineRule="auto"/>
-        <w:rPr>
-          <w:b w:val="1"/>
-          <w:color w:val="000000"/>
-          <w:sz w:val="22"/>
-          <w:szCs w:val="22"/>
-        </w:rPr>
-      </w:pPr>
-      <w:bookmarkStart w:colFirst="0" w:colLast="0" w:name="_v04n7mag2i02" w:id="0"/>
-      <w:bookmarkEnd w:id="0"/>
-      <w:r>
-        <w:rPr>
-          <w:b w:val="1"/>
-          <w:color w:val="000000"/>
-          <w:sz w:val="22"/>
-          <w:szCs w:val="22"/>
-          <w:rtl w:val="0"/>
-        </w:rPr>
-        <w:t xml:space="preserve">FR7: The system shall interpret the last two digits of a BasicML word as the operand.</w:t>
+        <w:t xml:space="preserve">FR6: The system shall interpret the first three digits of a BasicML word as the opcode.</w:t>
+      </w:r>
+    </w:p>
+    <w:p>
+      <w:pPr>
+        <w:pStyle w:val="Heading4"/>
+        <w:keepNext w:val="0"/>
+        <w:keepLines w:val="0"/>
+        <w:spacing w:after="240" w:before="240" w:lineRule="auto"/>
+        <w:rPr>
+          <w:b w:val="1"/>
+          <w:color w:val="000000"/>
+          <w:sz w:val="22"/>
+          <w:szCs w:val="22"/>
+        </w:rPr>
+      </w:pPr>
+      <w:bookmarkStart w:colFirst="0" w:colLast="0" w:name="_v04n7mag2i02" w:id="0"/>
+      <w:bookmarkEnd w:id="0"/>
+      <w:r>
+        <w:rPr>
+          <w:b w:val="1"/>
+          <w:color w:val="000000"/>
+          <w:sz w:val="22"/>
+          <w:szCs w:val="22"/>
+          <w:rtl w:val="0"/>
+        </w:rPr>
+        <w:t xml:space="preserve">FR7: The system shall interpret the last three digits of a BasicML word as the operand.</w:t>
       </w:r>
     </w:p>
     <w:p>

</xml_diff>